<commit_message>
PBL NS & CS
</commit_message>
<xml_diff>
--- a/NS_PBL_3/4계층 데이터 전송 과정 및 매체접근제어 기술 비교 분석.docx
+++ b/NS_PBL_3/4계층 데이터 전송 과정 및 매체접근제어 기술 비교 분석.docx
@@ -669,19 +669,6 @@
         </w:rPr>
         <w:t>전송합니다.</w:t>
       </w:r>
-      <w:r>
-        <w:rPr>
-          <w:rFonts w:hint="eastAsia"/>
-        </w:rPr>
-        <w:t xml:space="preserve"> 여기서부터 Media Translation이 </w:t>
-      </w:r>
-      <w:r>
-        <w:rPr>
-          <w:rFonts w:hint="eastAsia"/>
-        </w:rPr>
-        <w:lastRenderedPageBreak/>
-        <w:t>적용됩니다.</w:t>
-      </w:r>
     </w:p>
     <w:p>
       <w:pPr>
@@ -697,6 +684,7 @@
         <w:rPr>
           <w:rFonts w:hint="eastAsia"/>
         </w:rPr>
+        <w:lastRenderedPageBreak/>
         <w:t>수신지에서 TCP SYN에 대한 응답으로 SYN ACK 전송을 준비합니다.</w:t>
       </w:r>
     </w:p>
@@ -714,25 +702,7 @@
         <w:rPr>
           <w:rFonts w:hint="eastAsia"/>
         </w:rPr>
-        <w:t>수신지에서 SYN ACK</w:t>
-      </w:r>
-      <w:r>
-        <w:rPr>
-          <w:rFonts w:hint="eastAsia"/>
-        </w:rPr>
-        <w:t xml:space="preserve">(송신지 IP 및 MAC 주소, 수신지 IP 및 MAC 주소 포함)를 </w:t>
-      </w:r>
-      <w:r>
-        <w:rPr>
-          <w:rFonts w:hint="eastAsia"/>
-        </w:rPr>
-        <w:t>송신</w:t>
-      </w:r>
-      <w:r>
-        <w:rPr>
-          <w:rFonts w:hint="eastAsia"/>
-        </w:rPr>
-        <w:t>지로 전송합니다.</w:t>
+        <w:t>수신지에서 SYN ACK(송신지 IP 및 MAC 주소, 수신지 IP 및 MAC 주소 포함)를 송신지로 전송합니다.</w:t>
       </w:r>
     </w:p>
     <w:p>
@@ -983,9 +953,6 @@
       <w:pPr>
         <w:spacing w:line="276" w:lineRule="auto"/>
         <w:jc w:val="both"/>
-        <w:rPr>
-          <w:rFonts w:hint="eastAsia"/>
-        </w:rPr>
       </w:pPr>
     </w:p>
     <w:p>
@@ -1418,14 +1385,7 @@
         <w:rPr>
           <w:rFonts w:hint="eastAsia"/>
         </w:rPr>
-        <w:t xml:space="preserve">MAC 주소를 </w:t>
-      </w:r>
-      <w:r>
-        <w:rPr>
-          <w:rFonts w:hint="eastAsia"/>
-        </w:rPr>
-        <w:lastRenderedPageBreak/>
-        <w:t>자신의 ARP Cache Table에 추가합니다.</w:t>
+        <w:t>MAC 주소를 자신의 ARP Cache Table에 추가합니다.</w:t>
       </w:r>
     </w:p>
     <w:p>
@@ -1442,6 +1402,7 @@
         <w:rPr>
           <w:rFonts w:hint="eastAsia"/>
         </w:rPr>
+        <w:lastRenderedPageBreak/>
         <w:t>라우터</w:t>
       </w:r>
       <w:r>
@@ -1633,37 +1594,7 @@
         <w:rPr>
           <w:rFonts w:hint="eastAsia"/>
         </w:rPr>
-        <w:t>라우터</w:t>
-      </w:r>
-      <w:r>
-        <w:rPr>
-          <w:rFonts w:hint="eastAsia"/>
-        </w:rPr>
-        <w:t>는 ARP Request(</w:t>
-      </w:r>
-      <w:r>
-        <w:rPr>
-          <w:rFonts w:hint="eastAsia"/>
-        </w:rPr>
-        <w:t xml:space="preserve">L3 </w:t>
-      </w:r>
-      <w:r>
-        <w:rPr>
-          <w:rFonts w:hint="eastAsia"/>
-        </w:rPr>
-        <w:t xml:space="preserve">IP 및 MAC 주소, </w:t>
-      </w:r>
-      <w:r>
-        <w:rPr>
-          <w:rFonts w:hint="eastAsia"/>
-        </w:rPr>
-        <w:t>B</w:t>
-      </w:r>
-      <w:r>
-        <w:rPr>
-          <w:rFonts w:hint="eastAsia"/>
-        </w:rPr>
-        <w:t xml:space="preserve"> IP 포함)를 </w:t>
+        <w:t xml:space="preserve">라우터는 ARP Request(L3 IP 및 MAC 주소, B IP 포함)를 </w:t>
       </w:r>
       <w:proofErr w:type="spellStart"/>
       <w:r>
@@ -1766,6 +1697,9 @@
         </w:numPr>
         <w:spacing w:line="276" w:lineRule="auto"/>
         <w:jc w:val="both"/>
+        <w:rPr>
+          <w:rFonts w:hint="eastAsia"/>
+        </w:rPr>
       </w:pPr>
       <w:r>
         <w:rPr>
@@ -1806,15 +1740,6 @@
       <w:pPr>
         <w:spacing w:line="276" w:lineRule="auto"/>
         <w:jc w:val="both"/>
-      </w:pPr>
-    </w:p>
-    <w:p>
-      <w:pPr>
-        <w:spacing w:line="276" w:lineRule="auto"/>
-        <w:jc w:val="both"/>
-        <w:rPr>
-          <w:rFonts w:hint="eastAsia"/>
-        </w:rPr>
       </w:pPr>
     </w:p>
     <w:p>
@@ -1889,9 +1814,6 @@
             <w:pPr>
               <w:spacing w:line="276" w:lineRule="auto"/>
               <w:jc w:val="center"/>
-              <w:rPr>
-                <w:rFonts w:hint="eastAsia"/>
-              </w:rPr>
             </w:pPr>
           </w:p>
         </w:tc>
@@ -1904,7 +1826,6 @@
               <w:spacing w:line="276" w:lineRule="auto"/>
               <w:jc w:val="center"/>
               <w:rPr>
-                <w:rFonts w:hint="eastAsia"/>
                 <w:b/>
                 <w:bCs/>
               </w:rPr>
@@ -1928,7 +1849,6 @@
               <w:spacing w:line="276" w:lineRule="auto"/>
               <w:jc w:val="center"/>
               <w:rPr>
-                <w:rFonts w:hint="eastAsia"/>
                 <w:b/>
                 <w:bCs/>
               </w:rPr>
@@ -1952,7 +1872,6 @@
               <w:spacing w:line="276" w:lineRule="auto"/>
               <w:jc w:val="center"/>
               <w:rPr>
-                <w:rFonts w:hint="eastAsia"/>
                 <w:b/>
                 <w:bCs/>
               </w:rPr>
@@ -1978,7 +1897,6 @@
               <w:spacing w:line="276" w:lineRule="auto"/>
               <w:jc w:val="center"/>
               <w:rPr>
-                <w:rFonts w:hint="eastAsia"/>
                 <w:b/>
                 <w:bCs/>
               </w:rPr>
@@ -2008,9 +1926,6 @@
             <w:pPr>
               <w:spacing w:line="276" w:lineRule="auto"/>
               <w:jc w:val="center"/>
-              <w:rPr>
-                <w:rFonts w:hint="eastAsia"/>
-              </w:rPr>
             </w:pPr>
             <w:r>
               <w:rPr>
@@ -2028,22 +1943,12 @@
             <w:pPr>
               <w:spacing w:line="276" w:lineRule="auto"/>
               <w:jc w:val="center"/>
-              <w:rPr>
-                <w:rFonts w:hint="eastAsia"/>
-              </w:rPr>
             </w:pPr>
             <w:r>
               <w:rPr>
                 <w:rFonts w:hint="eastAsia"/>
               </w:rPr>
-              <w:t xml:space="preserve">Carrier Sense Multiple Access with Collision </w:t>
-            </w:r>
-            <w:r>
-              <w:rPr>
-                <w:rFonts w:hint="eastAsia"/>
-              </w:rPr>
-              <w:lastRenderedPageBreak/>
-              <w:t>Detection</w:t>
+              <w:t>Carrier Sense Multiple Access with Collision Detection</w:t>
             </w:r>
           </w:p>
         </w:tc>
@@ -2055,23 +1960,12 @@
             <w:pPr>
               <w:spacing w:line="276" w:lineRule="auto"/>
               <w:jc w:val="center"/>
-              <w:rPr>
-                <w:rFonts w:hint="eastAsia"/>
-              </w:rPr>
             </w:pPr>
             <w:r>
               <w:rPr>
                 <w:rFonts w:hint="eastAsia"/>
               </w:rPr>
-              <w:lastRenderedPageBreak/>
-              <w:t xml:space="preserve">Carrier Sense Multiple Access with Collision </w:t>
-            </w:r>
-            <w:r>
-              <w:rPr>
-                <w:rFonts w:hint="eastAsia"/>
-              </w:rPr>
-              <w:lastRenderedPageBreak/>
-              <w:t>Avoidance</w:t>
+              <w:t>Carrier Sense Multiple Access with Collision Avoidance</w:t>
             </w:r>
           </w:p>
         </w:tc>
@@ -2086,7 +1980,6 @@
               <w:spacing w:line="276" w:lineRule="auto"/>
               <w:jc w:val="center"/>
               <w:rPr>
-                <w:rFonts w:hint="eastAsia"/>
                 <w:b/>
                 <w:bCs/>
               </w:rPr>
@@ -2097,7 +1990,6 @@
                 <w:b/>
                 <w:bCs/>
               </w:rPr>
-              <w:lastRenderedPageBreak/>
               <w:t>적용 매체</w:t>
             </w:r>
           </w:p>
@@ -2110,9 +2002,6 @@
             <w:pPr>
               <w:spacing w:line="276" w:lineRule="auto"/>
               <w:jc w:val="center"/>
-              <w:rPr>
-                <w:rFonts w:hint="eastAsia"/>
-              </w:rPr>
             </w:pPr>
             <w:r>
               <w:rPr>
@@ -2130,9 +2019,6 @@
             <w:pPr>
               <w:spacing w:line="276" w:lineRule="auto"/>
               <w:jc w:val="center"/>
-              <w:rPr>
-                <w:rFonts w:hint="eastAsia"/>
-              </w:rPr>
             </w:pPr>
             <w:r>
               <w:rPr>
@@ -2165,9 +2051,6 @@
             <w:pPr>
               <w:spacing w:line="276" w:lineRule="auto"/>
               <w:jc w:val="center"/>
-              <w:rPr>
-                <w:rFonts w:hint="eastAsia"/>
-              </w:rPr>
             </w:pPr>
             <w:r>
               <w:rPr>
@@ -2182,13 +2065,7 @@
               <w:rPr>
                 <w:rFonts w:asciiTheme="minorEastAsia" w:hAnsiTheme="minorEastAsia" w:hint="eastAsia"/>
               </w:rPr>
-              <w:t>→</w:t>
-            </w:r>
-            <w:r>
-              <w:rPr>
-                <w:rFonts w:asciiTheme="minorEastAsia" w:hAnsiTheme="minorEastAsia" w:hint="eastAsia"/>
-              </w:rPr>
-              <w:t>Wi-Fi</w:t>
+              <w:t>→Wi-Fi</w:t>
             </w:r>
           </w:p>
         </w:tc>
@@ -2203,7 +2080,6 @@
               <w:spacing w:line="276" w:lineRule="auto"/>
               <w:jc w:val="center"/>
               <w:rPr>
-                <w:rFonts w:hint="eastAsia"/>
                 <w:b/>
                 <w:bCs/>
               </w:rPr>
@@ -2214,6 +2090,7 @@
                 <w:b/>
                 <w:bCs/>
               </w:rPr>
+              <w:lastRenderedPageBreak/>
               <w:t>충돌 감지</w:t>
             </w:r>
           </w:p>
@@ -2226,9 +2103,6 @@
             <w:pPr>
               <w:spacing w:line="276" w:lineRule="auto"/>
               <w:jc w:val="center"/>
-              <w:rPr>
-                <w:rFonts w:hint="eastAsia"/>
-              </w:rPr>
             </w:pPr>
             <w:r>
               <w:rPr>
@@ -2246,9 +2120,6 @@
             <w:pPr>
               <w:spacing w:line="276" w:lineRule="auto"/>
               <w:jc w:val="center"/>
-              <w:rPr>
-                <w:rFonts w:hint="eastAsia"/>
-              </w:rPr>
             </w:pPr>
             <w:r>
               <w:rPr>
@@ -2266,9 +2137,6 @@
             <w:pPr>
               <w:spacing w:line="276" w:lineRule="auto"/>
               <w:jc w:val="center"/>
-              <w:rPr>
-                <w:rFonts w:hint="eastAsia"/>
-              </w:rPr>
             </w:pPr>
             <w:r>
               <w:rPr>
@@ -2298,7 +2166,6 @@
               <w:spacing w:line="276" w:lineRule="auto"/>
               <w:jc w:val="center"/>
               <w:rPr>
-                <w:rFonts w:hint="eastAsia"/>
                 <w:b/>
                 <w:bCs/>
               </w:rPr>
@@ -2321,9 +2188,6 @@
             <w:pPr>
               <w:spacing w:line="276" w:lineRule="auto"/>
               <w:jc w:val="center"/>
-              <w:rPr>
-                <w:rFonts w:hint="eastAsia"/>
-              </w:rPr>
             </w:pPr>
             <w:r>
               <w:rPr>
@@ -2341,9 +2205,6 @@
             <w:pPr>
               <w:spacing w:line="276" w:lineRule="auto"/>
               <w:jc w:val="center"/>
-              <w:rPr>
-                <w:rFonts w:hint="eastAsia"/>
-              </w:rPr>
             </w:pPr>
             <w:r>
               <w:rPr>
@@ -2369,9 +2230,6 @@
             <w:pPr>
               <w:spacing w:line="276" w:lineRule="auto"/>
               <w:jc w:val="center"/>
-              <w:rPr>
-                <w:rFonts w:hint="eastAsia"/>
-              </w:rPr>
             </w:pPr>
             <w:r>
               <w:rPr>
@@ -2392,7 +2250,6 @@
               <w:spacing w:line="276" w:lineRule="auto"/>
               <w:jc w:val="center"/>
               <w:rPr>
-                <w:rFonts w:hint="eastAsia"/>
                 <w:b/>
                 <w:bCs/>
               </w:rPr>
@@ -2415,9 +2272,6 @@
             <w:pPr>
               <w:spacing w:line="276" w:lineRule="auto"/>
               <w:jc w:val="center"/>
-              <w:rPr>
-                <w:rFonts w:hint="eastAsia"/>
-              </w:rPr>
             </w:pPr>
             <w:r>
               <w:rPr>
@@ -2435,9 +2289,6 @@
             <w:pPr>
               <w:spacing w:line="276" w:lineRule="auto"/>
               <w:jc w:val="center"/>
-              <w:rPr>
-                <w:rFonts w:hint="eastAsia"/>
-              </w:rPr>
             </w:pPr>
             <w:r>
               <w:rPr>
@@ -2463,9 +2314,6 @@
             <w:pPr>
               <w:spacing w:line="276" w:lineRule="auto"/>
               <w:jc w:val="center"/>
-              <w:rPr>
-                <w:rFonts w:hint="eastAsia"/>
-              </w:rPr>
             </w:pPr>
             <w:r>
               <w:rPr>
@@ -2486,7 +2334,6 @@
               <w:spacing w:line="276" w:lineRule="auto"/>
               <w:jc w:val="center"/>
               <w:rPr>
-                <w:rFonts w:hint="eastAsia"/>
                 <w:b/>
                 <w:bCs/>
               </w:rPr>
@@ -2509,9 +2356,6 @@
             <w:pPr>
               <w:spacing w:line="276" w:lineRule="auto"/>
               <w:jc w:val="center"/>
-              <w:rPr>
-                <w:rFonts w:hint="eastAsia"/>
-              </w:rPr>
             </w:pPr>
             <w:r>
               <w:rPr>
@@ -2529,9 +2373,6 @@
             <w:pPr>
               <w:spacing w:line="276" w:lineRule="auto"/>
               <w:jc w:val="center"/>
-              <w:rPr>
-                <w:rFonts w:hint="eastAsia"/>
-              </w:rPr>
             </w:pPr>
             <w:r>
               <w:rPr>
@@ -2563,9 +2404,6 @@
             <w:pPr>
               <w:spacing w:line="276" w:lineRule="auto"/>
               <w:jc w:val="center"/>
-              <w:rPr>
-                <w:rFonts w:hint="eastAsia"/>
-              </w:rPr>
             </w:pPr>
             <w:r>
               <w:rPr>
@@ -2586,7 +2424,6 @@
               <w:spacing w:line="276" w:lineRule="auto"/>
               <w:jc w:val="center"/>
               <w:rPr>
-                <w:rFonts w:hint="eastAsia"/>
                 <w:b/>
                 <w:bCs/>
               </w:rPr>
@@ -2609,9 +2446,6 @@
             <w:pPr>
               <w:spacing w:line="276" w:lineRule="auto"/>
               <w:jc w:val="center"/>
-              <w:rPr>
-                <w:rFonts w:hint="eastAsia"/>
-              </w:rPr>
             </w:pPr>
             <w:r>
               <w:rPr>
@@ -2629,9 +2463,6 @@
             <w:pPr>
               <w:spacing w:line="276" w:lineRule="auto"/>
               <w:jc w:val="center"/>
-              <w:rPr>
-                <w:rFonts w:hint="eastAsia"/>
-              </w:rPr>
             </w:pPr>
             <w:r>
               <w:rPr>
@@ -2649,9 +2480,6 @@
             <w:pPr>
               <w:spacing w:line="276" w:lineRule="auto"/>
               <w:jc w:val="center"/>
-              <w:rPr>
-                <w:rFonts w:hint="eastAsia"/>
-              </w:rPr>
             </w:pPr>
             <w:r>
               <w:rPr>
@@ -2712,13 +2540,7 @@
         <w:rPr>
           <w:rFonts w:asciiTheme="minorEastAsia" w:hAnsiTheme="minorEastAsia" w:hint="eastAsia"/>
         </w:rPr>
-        <w:t>→</w:t>
-      </w:r>
-      <w:r>
-        <w:rPr>
-          <w:rFonts w:asciiTheme="minorEastAsia" w:hAnsiTheme="minorEastAsia" w:hint="eastAsia"/>
-        </w:rPr>
-        <w:t xml:space="preserve"> 충돌 감지, 회피 없음</w:t>
+        <w:t>→ 충돌 감지, 회피 없음</w:t>
       </w:r>
     </w:p>
     <w:p>
@@ -2759,9 +2581,6 @@
       <w:pPr>
         <w:spacing w:line="276" w:lineRule="auto"/>
         <w:jc w:val="both"/>
-        <w:rPr>
-          <w:rFonts w:hint="eastAsia"/>
-        </w:rPr>
       </w:pPr>
     </w:p>
     <w:p>
@@ -2833,7 +2652,7 @@
                     </pic:cNvPicPr>
                   </pic:nvPicPr>
                   <pic:blipFill>
-                    <a:blip r:embed="rId5">
+                    <a:blip r:embed="rId7">
                       <a:extLst>
                         <a:ext uri="{28A0092B-C50C-407E-A947-70E740481C1C}">
                           <a14:useLocalDpi xmlns:a14="http://schemas.microsoft.com/office/drawing/2010/main" val="0"/>
@@ -2894,13 +2713,7 @@
         <w:rPr>
           <w:rFonts w:asciiTheme="minorEastAsia" w:hAnsiTheme="minorEastAsia" w:hint="eastAsia"/>
         </w:rPr>
-        <w:t>→</w:t>
-      </w:r>
-      <w:r>
-        <w:rPr>
-          <w:rFonts w:asciiTheme="minorEastAsia" w:hAnsiTheme="minorEastAsia" w:hint="eastAsia"/>
-        </w:rPr>
-        <w:t xml:space="preserve"> 백오프를 통해 재전송 대기</w:t>
+        <w:t>→ 백오프를 통해 재전송 대기</w:t>
       </w:r>
     </w:p>
     <w:p>
@@ -2909,9 +2722,6 @@
         <w:spacing w:line="276" w:lineRule="auto"/>
         <w:ind w:left="1320"/>
         <w:jc w:val="both"/>
-        <w:rPr>
-          <w:rFonts w:hint="eastAsia"/>
-        </w:rPr>
       </w:pPr>
       <w:r>
         <w:rPr>
@@ -2936,7 +2746,7 @@
                     </pic:cNvPicPr>
                   </pic:nvPicPr>
                   <pic:blipFill>
-                    <a:blip r:embed="rId6">
+                    <a:blip r:embed="rId8">
                       <a:extLst>
                         <a:ext uri="{28A0092B-C50C-407E-A947-70E740481C1C}">
                           <a14:useLocalDpi xmlns:a14="http://schemas.microsoft.com/office/drawing/2010/main" val="0"/>
@@ -2974,9 +2784,6 @@
         <w:spacing w:line="276" w:lineRule="auto"/>
         <w:ind w:left="1760"/>
         <w:jc w:val="both"/>
-        <w:rPr>
-          <w:rFonts w:hint="eastAsia"/>
-        </w:rPr>
       </w:pPr>
     </w:p>
     <w:p>
@@ -3008,13 +2815,7 @@
         <w:rPr>
           <w:rFonts w:asciiTheme="minorEastAsia" w:hAnsiTheme="minorEastAsia" w:hint="eastAsia"/>
         </w:rPr>
-        <w:t>→</w:t>
-      </w:r>
-      <w:r>
-        <w:rPr>
-          <w:rFonts w:asciiTheme="minorEastAsia" w:hAnsiTheme="minorEastAsia" w:hint="eastAsia"/>
-        </w:rPr>
-        <w:t xml:space="preserve"> 재시도 또는 포기</w:t>
+        <w:t>→ 재시도 또는 포기</w:t>
       </w:r>
     </w:p>
     <w:p>
@@ -3022,9 +2823,6 @@
         <w:spacing w:line="276" w:lineRule="auto"/>
         <w:ind w:left="1320"/>
         <w:jc w:val="both"/>
-        <w:rPr>
-          <w:rFonts w:hint="eastAsia"/>
-        </w:rPr>
       </w:pPr>
       <w:r>
         <w:rPr>
@@ -3050,7 +2848,7 @@
                     </pic:cNvPicPr>
                   </pic:nvPicPr>
                   <pic:blipFill>
-                    <a:blip r:embed="rId7">
+                    <a:blip r:embed="rId9">
                       <a:extLst>
                         <a:ext uri="{28A0092B-C50C-407E-A947-70E740481C1C}">
                           <a14:useLocalDpi xmlns:a14="http://schemas.microsoft.com/office/drawing/2010/main" val="0"/>
@@ -3090,6 +2888,56 @@
     </w:sectPr>
   </w:body>
 </w:document>
+</file>
+
+<file path=word/endnotes.xml><?xml version="1.0" encoding="utf-8"?>
+<w:endnotes xmlns:wpc="http://schemas.microsoft.com/office/word/2010/wordprocessingCanvas" xmlns:cx="http://schemas.microsoft.com/office/drawing/2014/chartex" xmlns:cx1="http://schemas.microsoft.com/office/drawing/2015/9/8/chartex" xmlns:cx2="http://schemas.microsoft.com/office/drawing/2015/10/21/chartex" xmlns:cx3="http://schemas.microsoft.com/office/drawing/2016/5/9/chartex" xmlns:cx4="http://schemas.microsoft.com/office/drawing/2016/5/10/chartex" xmlns:cx5="http://schemas.microsoft.com/office/drawing/2016/5/11/chartex" xmlns:cx6="http://schemas.microsoft.com/office/drawing/2016/5/12/chartex" xmlns:cx7="http://schemas.microsoft.com/office/drawing/2016/5/13/chartex" xmlns:cx8="http://schemas.microsoft.com/office/drawing/2016/5/14/chartex" xmlns:mc="http://schemas.openxmlformats.org/markup-compatibility/2006" xmlns:aink="http://schemas.microsoft.com/office/drawing/2016/ink" xmlns:am3d="http://schemas.microsoft.com/office/drawing/2017/model3d" xmlns:o="urn:schemas-microsoft-com:office:office" xmlns:oel="http://schemas.microsoft.com/office/2019/extlst" xmlns:r="http://schemas.openxmlformats.org/officeDocument/2006/relationships" xmlns:m="http://schemas.openxmlformats.org/officeDocument/2006/math" xmlns:v="urn:schemas-microsoft-com:vml" xmlns:wp14="http://schemas.microsoft.com/office/word/2010/wordprocessingDrawing" xmlns:wp="http://schemas.openxmlformats.org/drawingml/2006/wordprocessingDrawing" xmlns:w10="urn:schemas-microsoft-com:office:word" xmlns:w="http://schemas.openxmlformats.org/wordprocessingml/2006/main" xmlns:w14="http://schemas.microsoft.com/office/word/2010/wordml" xmlns:w15="http://schemas.microsoft.com/office/word/2012/wordml" xmlns:w16cex="http://schemas.microsoft.com/office/word/2018/wordml/cex" xmlns:w16cid="http://schemas.microsoft.com/office/word/2016/wordml/cid" xmlns:w16="http://schemas.microsoft.com/office/word/2018/wordml" xmlns:w16du="http://schemas.microsoft.com/office/word/2023/wordml/word16du" xmlns:w16sdtdh="http://schemas.microsoft.com/office/word/2020/wordml/sdtdatahash" xmlns:w16sdtfl="http://schemas.microsoft.com/office/word/2024/wordml/sdtformatlock" xmlns:w16se="http://schemas.microsoft.com/office/word/2015/wordml/symex" xmlns:wpg="http://schemas.microsoft.com/office/word/2010/wordprocessingGroup" xmlns:wpi="http://schemas.microsoft.com/office/word/2010/wordprocessingInk" xmlns:wne="http://schemas.microsoft.com/office/word/2006/wordml" xmlns:wps="http://schemas.microsoft.com/office/word/2010/wordprocessingShape" mc:Ignorable="w14 w15 w16se w16cid w16 w16cex w16sdtdh w16sdtfl w16du wp14">
+  <w:endnote w:type="separator" w:id="-1">
+    <w:p>
+      <w:pPr>
+        <w:spacing w:after="0"/>
+      </w:pPr>
+      <w:r>
+        <w:separator/>
+      </w:r>
+    </w:p>
+  </w:endnote>
+  <w:endnote w:type="continuationSeparator" w:id="0">
+    <w:p>
+      <w:pPr>
+        <w:spacing w:after="0"/>
+      </w:pPr>
+      <w:r>
+        <w:continuationSeparator/>
+      </w:r>
+    </w:p>
+  </w:endnote>
+</w:endnotes>
+</file>
+
+<file path=word/footnotes.xml><?xml version="1.0" encoding="utf-8"?>
+<w:footnotes xmlns:wpc="http://schemas.microsoft.com/office/word/2010/wordprocessingCanvas" xmlns:cx="http://schemas.microsoft.com/office/drawing/2014/chartex" xmlns:cx1="http://schemas.microsoft.com/office/drawing/2015/9/8/chartex" xmlns:cx2="http://schemas.microsoft.com/office/drawing/2015/10/21/chartex" xmlns:cx3="http://schemas.microsoft.com/office/drawing/2016/5/9/chartex" xmlns:cx4="http://schemas.microsoft.com/office/drawing/2016/5/10/chartex" xmlns:cx5="http://schemas.microsoft.com/office/drawing/2016/5/11/chartex" xmlns:cx6="http://schemas.microsoft.com/office/drawing/2016/5/12/chartex" xmlns:cx7="http://schemas.microsoft.com/office/drawing/2016/5/13/chartex" xmlns:cx8="http://schemas.microsoft.com/office/drawing/2016/5/14/chartex" xmlns:mc="http://schemas.openxmlformats.org/markup-compatibility/2006" xmlns:aink="http://schemas.microsoft.com/office/drawing/2016/ink" xmlns:am3d="http://schemas.microsoft.com/office/drawing/2017/model3d" xmlns:o="urn:schemas-microsoft-com:office:office" xmlns:oel="http://schemas.microsoft.com/office/2019/extlst" xmlns:r="http://schemas.openxmlformats.org/officeDocument/2006/relationships" xmlns:m="http://schemas.openxmlformats.org/officeDocument/2006/math" xmlns:v="urn:schemas-microsoft-com:vml" xmlns:wp14="http://schemas.microsoft.com/office/word/2010/wordprocessingDrawing" xmlns:wp="http://schemas.openxmlformats.org/drawingml/2006/wordprocessingDrawing" xmlns:w10="urn:schemas-microsoft-com:office:word" xmlns:w="http://schemas.openxmlformats.org/wordprocessingml/2006/main" xmlns:w14="http://schemas.microsoft.com/office/word/2010/wordml" xmlns:w15="http://schemas.microsoft.com/office/word/2012/wordml" xmlns:w16cex="http://schemas.microsoft.com/office/word/2018/wordml/cex" xmlns:w16cid="http://schemas.microsoft.com/office/word/2016/wordml/cid" xmlns:w16="http://schemas.microsoft.com/office/word/2018/wordml" xmlns:w16du="http://schemas.microsoft.com/office/word/2023/wordml/word16du" xmlns:w16sdtdh="http://schemas.microsoft.com/office/word/2020/wordml/sdtdatahash" xmlns:w16sdtfl="http://schemas.microsoft.com/office/word/2024/wordml/sdtformatlock" xmlns:w16se="http://schemas.microsoft.com/office/word/2015/wordml/symex" xmlns:wpg="http://schemas.microsoft.com/office/word/2010/wordprocessingGroup" xmlns:wpi="http://schemas.microsoft.com/office/word/2010/wordprocessingInk" xmlns:wne="http://schemas.microsoft.com/office/word/2006/wordml" xmlns:wps="http://schemas.microsoft.com/office/word/2010/wordprocessingShape" mc:Ignorable="w14 w15 w16se w16cid w16 w16cex w16sdtdh w16sdtfl w16du wp14">
+  <w:footnote w:type="separator" w:id="-1">
+    <w:p>
+      <w:pPr>
+        <w:spacing w:after="0"/>
+      </w:pPr>
+      <w:r>
+        <w:separator/>
+      </w:r>
+    </w:p>
+  </w:footnote>
+  <w:footnote w:type="continuationSeparator" w:id="0">
+    <w:p>
+      <w:pPr>
+        <w:spacing w:after="0"/>
+      </w:pPr>
+      <w:r>
+        <w:continuationSeparator/>
+      </w:r>
+    </w:p>
+  </w:footnote>
+</w:footnotes>
 </file>
 
 <file path=word/numbering.xml><?xml version="1.0" encoding="utf-8"?>
@@ -4876,6 +4724,50 @@
       </w:tblBorders>
     </w:tblPr>
   </w:style>
+  <w:style w:type="paragraph" w:styleId="ab">
+    <w:name w:val="header"/>
+    <w:basedOn w:val="a"/>
+    <w:link w:val="Char3"/>
+    <w:uiPriority w:val="99"/>
+    <w:unhideWhenUsed/>
+    <w:rsid w:val="0087386E"/>
+    <w:pPr>
+      <w:tabs>
+        <w:tab w:val="center" w:pos="4513"/>
+        <w:tab w:val="right" w:pos="9026"/>
+      </w:tabs>
+      <w:snapToGrid w:val="0"/>
+    </w:pPr>
+  </w:style>
+  <w:style w:type="character" w:customStyle="1" w:styleId="Char3">
+    <w:name w:val="머리글 Char"/>
+    <w:basedOn w:val="a0"/>
+    <w:link w:val="ab"/>
+    <w:uiPriority w:val="99"/>
+    <w:rsid w:val="0087386E"/>
+  </w:style>
+  <w:style w:type="paragraph" w:styleId="ac">
+    <w:name w:val="footer"/>
+    <w:basedOn w:val="a"/>
+    <w:link w:val="Char4"/>
+    <w:uiPriority w:val="99"/>
+    <w:unhideWhenUsed/>
+    <w:rsid w:val="0087386E"/>
+    <w:pPr>
+      <w:tabs>
+        <w:tab w:val="center" w:pos="4513"/>
+        <w:tab w:val="right" w:pos="9026"/>
+      </w:tabs>
+      <w:snapToGrid w:val="0"/>
+    </w:pPr>
+  </w:style>
+  <w:style w:type="character" w:customStyle="1" w:styleId="Char4">
+    <w:name w:val="바닥글 Char"/>
+    <w:basedOn w:val="a0"/>
+    <w:link w:val="ac"/>
+    <w:uiPriority w:val="99"/>
+    <w:rsid w:val="0087386E"/>
+  </w:style>
 </w:styles>
 </file>
 

</xml_diff>